<commit_message>
fix za rank guesta
</commit_message>
<xml_diff>
--- a/Phase 1/BrainPuzzles - Word draft.docx
+++ b/Phase 1/BrainPuzzles - Word draft.docx
@@ -1,6 +1,6 @@
 
 <file path=word/document.xml><?xml version="1.0" encoding="utf-8"?>
-<w:document xmlns:wpc="http://schemas.microsoft.com/office/word/2010/wordprocessingCanvas" xmlns:cx="http://schemas.microsoft.com/office/drawing/2014/chartex" xmlns:cx1="http://schemas.microsoft.com/office/drawing/2015/9/8/chartex" xmlns:cx2="http://schemas.microsoft.com/office/drawing/2015/10/21/chartex" xmlns:cx3="http://schemas.microsoft.com/office/drawing/2016/5/9/chartex" xmlns:cx4="http://schemas.microsoft.com/office/drawing/2016/5/10/chartex" xmlns:cx5="http://schemas.microsoft.com/office/drawing/2016/5/11/chartex" xmlns:cx6="http://schemas.microsoft.com/office/drawing/2016/5/12/chartex" xmlns:cx7="http://schemas.microsoft.com/office/drawing/2016/5/13/chartex" xmlns:cx8="http://schemas.microsoft.com/office/drawing/2016/5/14/chartex" xmlns:mc="http://schemas.openxmlformats.org/markup-compatibility/2006" xmlns:aink="http://schemas.microsoft.com/office/drawing/2016/ink" xmlns:am3d="http://schemas.microsoft.com/office/drawing/2017/model3d" xmlns:o="urn:schemas-microsoft-com:office:office" xmlns:r="http://schemas.openxmlformats.org/officeDocument/2006/relationships" xmlns:m="http://schemas.openxmlformats.org/officeDocument/2006/math" xmlns:v="urn:schemas-microsoft-com:vml" xmlns:wp14="http://schemas.microsoft.com/office/word/2010/wordprocessingDrawing" xmlns:wp="http://schemas.openxmlformats.org/drawingml/2006/wordprocessingDrawing" xmlns:w10="urn:schemas-microsoft-com:office:word" xmlns:w="http://schemas.openxmlformats.org/wordprocessingml/2006/main" xmlns:w14="http://schemas.microsoft.com/office/word/2010/wordml" xmlns:w15="http://schemas.microsoft.com/office/word/2012/wordml" xmlns:w16cex="http://schemas.microsoft.com/office/word/2018/wordml/cex" xmlns:w16cid="http://schemas.microsoft.com/office/word/2016/wordml/cid" xmlns:w16="http://schemas.microsoft.com/office/word/2018/wordml" xmlns:w16sdtdh="http://schemas.microsoft.com/office/word/2020/wordml/sdtdatahash" xmlns:w16se="http://schemas.microsoft.com/office/word/2015/wordml/symex" xmlns:wpg="http://schemas.microsoft.com/office/word/2010/wordprocessingGroup" xmlns:wpi="http://schemas.microsoft.com/office/word/2010/wordprocessingInk" xmlns:wne="http://schemas.microsoft.com/office/word/2006/wordml" xmlns:wps="http://schemas.microsoft.com/office/word/2010/wordprocessingShape" mc:Ignorable="w14 w15 w16se w16cid w16 w16cex w16sdtdh wp14">
+<w:document xmlns:wpc="http://schemas.microsoft.com/office/word/2010/wordprocessingCanvas" xmlns:cx="http://schemas.microsoft.com/office/drawing/2014/chartex" xmlns:cx1="http://schemas.microsoft.com/office/drawing/2015/9/8/chartex" xmlns:cx2="http://schemas.microsoft.com/office/drawing/2015/10/21/chartex" xmlns:cx3="http://schemas.microsoft.com/office/drawing/2016/5/9/chartex" xmlns:cx4="http://schemas.microsoft.com/office/drawing/2016/5/10/chartex" xmlns:cx5="http://schemas.microsoft.com/office/drawing/2016/5/11/chartex" xmlns:cx6="http://schemas.microsoft.com/office/drawing/2016/5/12/chartex" xmlns:cx7="http://schemas.microsoft.com/office/drawing/2016/5/13/chartex" xmlns:cx8="http://schemas.microsoft.com/office/drawing/2016/5/14/chartex" xmlns:mc="http://schemas.openxmlformats.org/markup-compatibility/2006" xmlns:aink="http://schemas.microsoft.com/office/drawing/2016/ink" xmlns:am3d="http://schemas.microsoft.com/office/drawing/2017/model3d" xmlns:o="urn:schemas-microsoft-com:office:office" xmlns:oel="http://schemas.microsoft.com/office/2019/extlst" xmlns:r="http://schemas.openxmlformats.org/officeDocument/2006/relationships" xmlns:m="http://schemas.openxmlformats.org/officeDocument/2006/math" xmlns:v="urn:schemas-microsoft-com:vml" xmlns:wp14="http://schemas.microsoft.com/office/word/2010/wordprocessingDrawing" xmlns:wp="http://schemas.openxmlformats.org/drawingml/2006/wordprocessingDrawing" xmlns:w10="urn:schemas-microsoft-com:office:word" xmlns:w="http://schemas.openxmlformats.org/wordprocessingml/2006/main" xmlns:w14="http://schemas.microsoft.com/office/word/2010/wordml" xmlns:w15="http://schemas.microsoft.com/office/word/2012/wordml" xmlns:w16cex="http://schemas.microsoft.com/office/word/2018/wordml/cex" xmlns:w16cid="http://schemas.microsoft.com/office/word/2016/wordml/cid" xmlns:w16="http://schemas.microsoft.com/office/word/2018/wordml" xmlns:w16sdtdh="http://schemas.microsoft.com/office/word/2020/wordml/sdtdatahash" xmlns:w16se="http://schemas.microsoft.com/office/word/2015/wordml/symex" xmlns:wpg="http://schemas.microsoft.com/office/word/2010/wordprocessingGroup" xmlns:wpi="http://schemas.microsoft.com/office/word/2010/wordprocessingInk" xmlns:wne="http://schemas.microsoft.com/office/word/2006/wordml" xmlns:wps="http://schemas.microsoft.com/office/word/2010/wordprocessingShape" mc:Ignorable="w14 w15 w16se w16cid w16 w16cex w16sdtdh wp14">
   <w:body>
     <w:p>
       <w:pPr>
@@ -115,7 +115,15 @@
           <w:sz w:val="36"/>
           <w:szCs w:val="36"/>
         </w:rPr>
-        <w:t>Verzija 1.0</w:t>
+        <w:t>Verzija 1.</w:t>
+      </w:r>
+      <w:r>
+        <w:rPr>
+          <w:rFonts w:eastAsiaTheme="minorEastAsia"/>
+          <w:sz w:val="36"/>
+          <w:szCs w:val="36"/>
+        </w:rPr>
+        <w:t>1</w:t>
       </w:r>
     </w:p>
     <w:p>
@@ -250,7 +258,7 @@
     <w:tbl>
       <w:tblPr>
         <w:tblStyle w:val="TableGrid"/>
-        <w:tblW w:w="0" w:type="auto"/>
+        <w:tblW w:w="9360" w:type="dxa"/>
         <w:tblLayout w:type="fixed"/>
         <w:tblLook w:val="06A0" w:firstRow="1" w:lastRow="0" w:firstColumn="1" w:lastColumn="0" w:noHBand="1" w:noVBand="1"/>
       </w:tblPr>
@@ -437,6 +445,93 @@
           <w:p>
             <w:pPr>
               <w:rPr>
+                <w:rFonts w:asciiTheme="majorHAnsi" w:eastAsiaTheme="majorEastAsia" w:hAnsiTheme="majorHAnsi" w:cstheme="majorBidi"/>
+                <w:sz w:val="24"/>
+                <w:szCs w:val="24"/>
+              </w:rPr>
+            </w:pPr>
+            <w:r>
+              <w:rPr>
+                <w:rFonts w:asciiTheme="majorHAnsi" w:eastAsiaTheme="majorEastAsia" w:hAnsiTheme="majorHAnsi" w:cstheme="majorBidi"/>
+                <w:sz w:val="28"/>
+                <w:szCs w:val="28"/>
+              </w:rPr>
+              <w:t>15.3.2022.</w:t>
+            </w:r>
+          </w:p>
+        </w:tc>
+        <w:tc>
+          <w:tcPr>
+            <w:tcW w:w="2340" w:type="dxa"/>
+          </w:tcPr>
+          <w:p>
+            <w:pPr>
+              <w:jc w:val="center"/>
+              <w:rPr>
+                <w:rFonts w:asciiTheme="majorHAnsi" w:eastAsiaTheme="majorEastAsia" w:hAnsiTheme="majorHAnsi" w:cstheme="majorBidi"/>
+                <w:sz w:val="28"/>
+                <w:szCs w:val="28"/>
+              </w:rPr>
+            </w:pPr>
+            <w:r>
+              <w:rPr>
+                <w:rFonts w:asciiTheme="majorHAnsi" w:eastAsiaTheme="majorEastAsia" w:hAnsiTheme="majorHAnsi" w:cstheme="majorBidi"/>
+                <w:sz w:val="28"/>
+                <w:szCs w:val="28"/>
+              </w:rPr>
+              <w:t>1.</w:t>
+            </w:r>
+            <w:r>
+              <w:rPr>
+                <w:rFonts w:asciiTheme="majorHAnsi" w:eastAsiaTheme="majorEastAsia" w:hAnsiTheme="majorHAnsi" w:cstheme="majorBidi"/>
+                <w:sz w:val="28"/>
+                <w:szCs w:val="28"/>
+              </w:rPr>
+              <w:t>1</w:t>
+            </w:r>
+          </w:p>
+        </w:tc>
+        <w:tc>
+          <w:tcPr>
+            <w:tcW w:w="2340" w:type="dxa"/>
+          </w:tcPr>
+          <w:p>
+            <w:pPr>
+              <w:rPr>
+                <w:rFonts w:asciiTheme="majorHAnsi" w:eastAsiaTheme="majorEastAsia" w:hAnsiTheme="majorHAnsi" w:cstheme="majorBidi"/>
+                <w:sz w:val="28"/>
+                <w:szCs w:val="28"/>
+              </w:rPr>
+            </w:pPr>
+            <w:r>
+              <w:rPr>
+                <w:rFonts w:asciiTheme="majorHAnsi" w:eastAsiaTheme="majorEastAsia" w:hAnsiTheme="majorHAnsi" w:cstheme="majorBidi"/>
+                <w:sz w:val="28"/>
+                <w:szCs w:val="28"/>
+              </w:rPr>
+              <w:t>Ispravke</w:t>
+            </w:r>
+          </w:p>
+        </w:tc>
+        <w:tc>
+          <w:tcPr>
+            <w:tcW w:w="2340" w:type="dxa"/>
+          </w:tcPr>
+          <w:p>
+            <w:r>
+              <w:t>Veljko Selaković</w:t>
+            </w:r>
+          </w:p>
+        </w:tc>
+      </w:tr>
+      <w:tr>
+        <w:tc>
+          <w:tcPr>
+            <w:tcW w:w="2340" w:type="dxa"/>
+          </w:tcPr>
+          <w:p>
+            <w:pPr>
+              <w:rPr>
                 <w:rFonts w:ascii="Bahnschrift" w:eastAsia="Bahnschrift" w:hAnsi="Bahnschrift" w:cs="Bahnschrift"/>
                 <w:sz w:val="36"/>
                 <w:szCs w:val="36"/>
@@ -536,6 +631,9 @@
           <w:tab w:val="right" w:leader="dot" w:pos="9360"/>
         </w:tabs>
       </w:pPr>
+      <w:r>
+        <w:t xml:space="preserve"> </w:t>
+      </w:r>
     </w:p>
     <w:p>
       <w:pPr>
@@ -659,6 +757,12 @@
     </w:p>
     <w:sdt>
       <w:sdtPr>
+        <w:rPr>
+          <w:rFonts w:asciiTheme="minorHAnsi" w:eastAsiaTheme="minorHAnsi" w:hAnsiTheme="minorHAnsi" w:cstheme="minorBidi"/>
+          <w:color w:val="auto"/>
+          <w:sz w:val="22"/>
+          <w:szCs w:val="22"/>
+        </w:rPr>
         <w:id w:val="1169594487"/>
         <w:docPartObj>
           <w:docPartGallery w:val="Table of Contents"/>
@@ -667,13 +771,9 @@
       </w:sdtPr>
       <w:sdtEndPr>
         <w:rPr>
-          <w:rFonts w:asciiTheme="minorHAnsi" w:eastAsiaTheme="minorHAnsi" w:hAnsiTheme="minorHAnsi" w:cstheme="minorBidi"/>
           <w:b/>
           <w:bCs/>
           <w:noProof/>
-          <w:color w:val="auto"/>
-          <w:sz w:val="22"/>
-          <w:szCs w:val="22"/>
         </w:rPr>
       </w:sdtEndPr>
       <w:sdtContent>
@@ -2398,7 +2498,6 @@
     </w:p>
     <w:p>
       <w:r>
-        <w:lastRenderedPageBreak/>
         <w:br w:type="page"/>
       </w:r>
     </w:p>
@@ -2551,7 +2650,14 @@
           <w:i/>
           <w:iCs/>
         </w:rPr>
-        <w:t xml:space="preserve">PHP </w:t>
+        <w:t>DJango</w:t>
+      </w:r>
+      <w:r>
+        <w:rPr>
+          <w:i/>
+          <w:iCs/>
+        </w:rPr>
+        <w:t xml:space="preserve"> </w:t>
       </w:r>
       <w:r>
         <w:t>za server-side programiranje</w:t>
@@ -3036,7 +3142,7 @@
         <w:rPr>
           <w:rFonts w:eastAsiaTheme="minorEastAsia"/>
         </w:rPr>
-        <w:t xml:space="preserve">Gost je korisnik koji se nije registrovao i može da igra samo prvu igru, odnosno Fight List. Nema svoj profil, ne pamti mu se high score i ne može se naći na rang listi.  </w:t>
+        <w:t xml:space="preserve">Gost je korisnik koji se nije registrovao. Nema svoj profil i ne može se naći na rang listi.  </w:t>
       </w:r>
     </w:p>
     <w:p>
@@ -3229,13 +3335,7 @@
         <w:rPr>
           <w:rFonts w:eastAsiaTheme="minorEastAsia"/>
         </w:rPr>
-        <w:t>gh score-a. Korisnicima se prikazuje prvih 10 mesta rang liste.</w:t>
-      </w:r>
-      <w:r>
-        <w:rPr>
-          <w:rFonts w:eastAsiaTheme="minorEastAsia"/>
-        </w:rPr>
-        <w:t xml:space="preserve"> </w:t>
+        <w:t xml:space="preserve">gh score-a. Korisnicima se prikazuje prvih 10 mesta rang liste. </w:t>
       </w:r>
     </w:p>
     <w:p>
@@ -3513,7 +3613,7 @@
 </file>
 
 <file path=word/endnotes.xml><?xml version="1.0" encoding="utf-8"?>
-<w:endnotes xmlns:wpc="http://schemas.microsoft.com/office/word/2010/wordprocessingCanvas" xmlns:cx="http://schemas.microsoft.com/office/drawing/2014/chartex" xmlns:cx1="http://schemas.microsoft.com/office/drawing/2015/9/8/chartex" xmlns:cx2="http://schemas.microsoft.com/office/drawing/2015/10/21/chartex" xmlns:cx3="http://schemas.microsoft.com/office/drawing/2016/5/9/chartex" xmlns:cx4="http://schemas.microsoft.com/office/drawing/2016/5/10/chartex" xmlns:cx5="http://schemas.microsoft.com/office/drawing/2016/5/11/chartex" xmlns:cx6="http://schemas.microsoft.com/office/drawing/2016/5/12/chartex" xmlns:cx7="http://schemas.microsoft.com/office/drawing/2016/5/13/chartex" xmlns:cx8="http://schemas.microsoft.com/office/drawing/2016/5/14/chartex" xmlns:mc="http://schemas.openxmlformats.org/markup-compatibility/2006" xmlns:aink="http://schemas.microsoft.com/office/drawing/2016/ink" xmlns:am3d="http://schemas.microsoft.com/office/drawing/2017/model3d" xmlns:o="urn:schemas-microsoft-com:office:office" xmlns:r="http://schemas.openxmlformats.org/officeDocument/2006/relationships" xmlns:m="http://schemas.openxmlformats.org/officeDocument/2006/math" xmlns:v="urn:schemas-microsoft-com:vml" xmlns:wp14="http://schemas.microsoft.com/office/word/2010/wordprocessingDrawing" xmlns:wp="http://schemas.openxmlformats.org/drawingml/2006/wordprocessingDrawing" xmlns:w10="urn:schemas-microsoft-com:office:word" xmlns:w="http://schemas.openxmlformats.org/wordprocessingml/2006/main" xmlns:w14="http://schemas.microsoft.com/office/word/2010/wordml" xmlns:w15="http://schemas.microsoft.com/office/word/2012/wordml" xmlns:w16cex="http://schemas.microsoft.com/office/word/2018/wordml/cex" xmlns:w16cid="http://schemas.microsoft.com/office/word/2016/wordml/cid" xmlns:w16="http://schemas.microsoft.com/office/word/2018/wordml" xmlns:w16sdtdh="http://schemas.microsoft.com/office/word/2020/wordml/sdtdatahash" xmlns:w16se="http://schemas.microsoft.com/office/word/2015/wordml/symex" xmlns:wpg="http://schemas.microsoft.com/office/word/2010/wordprocessingGroup" xmlns:wpi="http://schemas.microsoft.com/office/word/2010/wordprocessingInk" xmlns:wne="http://schemas.microsoft.com/office/word/2006/wordml" xmlns:wps="http://schemas.microsoft.com/office/word/2010/wordprocessingShape" mc:Ignorable="w14 w15 w16se w16cid w16 w16cex w16sdtdh wp14">
+<w:endnotes xmlns:wpc="http://schemas.microsoft.com/office/word/2010/wordprocessingCanvas" xmlns:cx="http://schemas.microsoft.com/office/drawing/2014/chartex" xmlns:cx1="http://schemas.microsoft.com/office/drawing/2015/9/8/chartex" xmlns:cx2="http://schemas.microsoft.com/office/drawing/2015/10/21/chartex" xmlns:cx3="http://schemas.microsoft.com/office/drawing/2016/5/9/chartex" xmlns:cx4="http://schemas.microsoft.com/office/drawing/2016/5/10/chartex" xmlns:cx5="http://schemas.microsoft.com/office/drawing/2016/5/11/chartex" xmlns:cx6="http://schemas.microsoft.com/office/drawing/2016/5/12/chartex" xmlns:cx7="http://schemas.microsoft.com/office/drawing/2016/5/13/chartex" xmlns:cx8="http://schemas.microsoft.com/office/drawing/2016/5/14/chartex" xmlns:mc="http://schemas.openxmlformats.org/markup-compatibility/2006" xmlns:aink="http://schemas.microsoft.com/office/drawing/2016/ink" xmlns:am3d="http://schemas.microsoft.com/office/drawing/2017/model3d" xmlns:o="urn:schemas-microsoft-com:office:office" xmlns:oel="http://schemas.microsoft.com/office/2019/extlst" xmlns:r="http://schemas.openxmlformats.org/officeDocument/2006/relationships" xmlns:m="http://schemas.openxmlformats.org/officeDocument/2006/math" xmlns:v="urn:schemas-microsoft-com:vml" xmlns:wp14="http://schemas.microsoft.com/office/word/2010/wordprocessingDrawing" xmlns:wp="http://schemas.openxmlformats.org/drawingml/2006/wordprocessingDrawing" xmlns:w10="urn:schemas-microsoft-com:office:word" xmlns:w="http://schemas.openxmlformats.org/wordprocessingml/2006/main" xmlns:w14="http://schemas.microsoft.com/office/word/2010/wordml" xmlns:w15="http://schemas.microsoft.com/office/word/2012/wordml" xmlns:w16cex="http://schemas.microsoft.com/office/word/2018/wordml/cex" xmlns:w16cid="http://schemas.microsoft.com/office/word/2016/wordml/cid" xmlns:w16="http://schemas.microsoft.com/office/word/2018/wordml" xmlns:w16sdtdh="http://schemas.microsoft.com/office/word/2020/wordml/sdtdatahash" xmlns:w16se="http://schemas.microsoft.com/office/word/2015/wordml/symex" xmlns:wpg="http://schemas.microsoft.com/office/word/2010/wordprocessingGroup" xmlns:wpi="http://schemas.microsoft.com/office/word/2010/wordprocessingInk" xmlns:wne="http://schemas.microsoft.com/office/word/2006/wordml" xmlns:wps="http://schemas.microsoft.com/office/word/2010/wordprocessingShape" mc:Ignorable="w14 w15 w16se w16cid w16 w16cex w16sdtdh wp14">
   <w:endnote w:type="separator" w:id="-1">
     <w:p>
       <w:pPr>
@@ -3538,7 +3638,7 @@
 </file>
 
 <file path=word/footer1.xml><?xml version="1.0" encoding="utf-8"?>
-<w:ftr xmlns:wpc="http://schemas.microsoft.com/office/word/2010/wordprocessingCanvas" xmlns:cx="http://schemas.microsoft.com/office/drawing/2014/chartex" xmlns:cx1="http://schemas.microsoft.com/office/drawing/2015/9/8/chartex" xmlns:cx2="http://schemas.microsoft.com/office/drawing/2015/10/21/chartex" xmlns:cx3="http://schemas.microsoft.com/office/drawing/2016/5/9/chartex" xmlns:cx4="http://schemas.microsoft.com/office/drawing/2016/5/10/chartex" xmlns:cx5="http://schemas.microsoft.com/office/drawing/2016/5/11/chartex" xmlns:cx6="http://schemas.microsoft.com/office/drawing/2016/5/12/chartex" xmlns:cx7="http://schemas.microsoft.com/office/drawing/2016/5/13/chartex" xmlns:cx8="http://schemas.microsoft.com/office/drawing/2016/5/14/chartex" xmlns:mc="http://schemas.openxmlformats.org/markup-compatibility/2006" xmlns:aink="http://schemas.microsoft.com/office/drawing/2016/ink" xmlns:am3d="http://schemas.microsoft.com/office/drawing/2017/model3d" xmlns:o="urn:schemas-microsoft-com:office:office" xmlns:r="http://schemas.openxmlformats.org/officeDocument/2006/relationships" xmlns:m="http://schemas.openxmlformats.org/officeDocument/2006/math" xmlns:v="urn:schemas-microsoft-com:vml" xmlns:wp14="http://schemas.microsoft.com/office/word/2010/wordprocessingDrawing" xmlns:wp="http://schemas.openxmlformats.org/drawingml/2006/wordprocessingDrawing" xmlns:w10="urn:schemas-microsoft-com:office:word" xmlns:w="http://schemas.openxmlformats.org/wordprocessingml/2006/main" xmlns:w14="http://schemas.microsoft.com/office/word/2010/wordml" xmlns:w15="http://schemas.microsoft.com/office/word/2012/wordml" xmlns:w16cex="http://schemas.microsoft.com/office/word/2018/wordml/cex" xmlns:w16cid="http://schemas.microsoft.com/office/word/2016/wordml/cid" xmlns:w16="http://schemas.microsoft.com/office/word/2018/wordml" xmlns:w16sdtdh="http://schemas.microsoft.com/office/word/2020/wordml/sdtdatahash" xmlns:w16se="http://schemas.microsoft.com/office/word/2015/wordml/symex" xmlns:wpg="http://schemas.microsoft.com/office/word/2010/wordprocessingGroup" xmlns:wpi="http://schemas.microsoft.com/office/word/2010/wordprocessingInk" xmlns:wne="http://schemas.microsoft.com/office/word/2006/wordml" xmlns:wps="http://schemas.microsoft.com/office/word/2010/wordprocessingShape" mc:Ignorable="w14 w15 w16se w16cid w16 w16cex w16sdtdh wp14">
+<w:ftr xmlns:wpc="http://schemas.microsoft.com/office/word/2010/wordprocessingCanvas" xmlns:cx="http://schemas.microsoft.com/office/drawing/2014/chartex" xmlns:cx1="http://schemas.microsoft.com/office/drawing/2015/9/8/chartex" xmlns:cx2="http://schemas.microsoft.com/office/drawing/2015/10/21/chartex" xmlns:cx3="http://schemas.microsoft.com/office/drawing/2016/5/9/chartex" xmlns:cx4="http://schemas.microsoft.com/office/drawing/2016/5/10/chartex" xmlns:cx5="http://schemas.microsoft.com/office/drawing/2016/5/11/chartex" xmlns:cx6="http://schemas.microsoft.com/office/drawing/2016/5/12/chartex" xmlns:cx7="http://schemas.microsoft.com/office/drawing/2016/5/13/chartex" xmlns:cx8="http://schemas.microsoft.com/office/drawing/2016/5/14/chartex" xmlns:mc="http://schemas.openxmlformats.org/markup-compatibility/2006" xmlns:aink="http://schemas.microsoft.com/office/drawing/2016/ink" xmlns:am3d="http://schemas.microsoft.com/office/drawing/2017/model3d" xmlns:o="urn:schemas-microsoft-com:office:office" xmlns:oel="http://schemas.microsoft.com/office/2019/extlst" xmlns:r="http://schemas.openxmlformats.org/officeDocument/2006/relationships" xmlns:m="http://schemas.openxmlformats.org/officeDocument/2006/math" xmlns:v="urn:schemas-microsoft-com:vml" xmlns:wp14="http://schemas.microsoft.com/office/word/2010/wordprocessingDrawing" xmlns:wp="http://schemas.openxmlformats.org/drawingml/2006/wordprocessingDrawing" xmlns:w10="urn:schemas-microsoft-com:office:word" xmlns:w="http://schemas.openxmlformats.org/wordprocessingml/2006/main" xmlns:w14="http://schemas.microsoft.com/office/word/2010/wordml" xmlns:w15="http://schemas.microsoft.com/office/word/2012/wordml" xmlns:w16cex="http://schemas.microsoft.com/office/word/2018/wordml/cex" xmlns:w16cid="http://schemas.microsoft.com/office/word/2016/wordml/cid" xmlns:w16="http://schemas.microsoft.com/office/word/2018/wordml" xmlns:w16sdtdh="http://schemas.microsoft.com/office/word/2020/wordml/sdtdatahash" xmlns:w16se="http://schemas.microsoft.com/office/word/2015/wordml/symex" xmlns:wpg="http://schemas.microsoft.com/office/word/2010/wordprocessingGroup" xmlns:wpi="http://schemas.microsoft.com/office/word/2010/wordprocessingInk" xmlns:wne="http://schemas.microsoft.com/office/word/2006/wordml" xmlns:wps="http://schemas.microsoft.com/office/word/2010/wordprocessingShape" mc:Ignorable="w14 w15 w16se w16cid w16 w16cex w16sdtdh wp14">
   <w:tbl>
     <w:tblPr>
       <w:tblW w:w="0" w:type="auto"/>
@@ -3596,7 +3696,7 @@
 </file>
 
 <file path=word/footer2.xml><?xml version="1.0" encoding="utf-8"?>
-<w:ftr xmlns:wpc="http://schemas.microsoft.com/office/word/2010/wordprocessingCanvas" xmlns:cx="http://schemas.microsoft.com/office/drawing/2014/chartex" xmlns:cx1="http://schemas.microsoft.com/office/drawing/2015/9/8/chartex" xmlns:cx2="http://schemas.microsoft.com/office/drawing/2015/10/21/chartex" xmlns:cx3="http://schemas.microsoft.com/office/drawing/2016/5/9/chartex" xmlns:cx4="http://schemas.microsoft.com/office/drawing/2016/5/10/chartex" xmlns:cx5="http://schemas.microsoft.com/office/drawing/2016/5/11/chartex" xmlns:cx6="http://schemas.microsoft.com/office/drawing/2016/5/12/chartex" xmlns:cx7="http://schemas.microsoft.com/office/drawing/2016/5/13/chartex" xmlns:cx8="http://schemas.microsoft.com/office/drawing/2016/5/14/chartex" xmlns:mc="http://schemas.openxmlformats.org/markup-compatibility/2006" xmlns:aink="http://schemas.microsoft.com/office/drawing/2016/ink" xmlns:am3d="http://schemas.microsoft.com/office/drawing/2017/model3d" xmlns:o="urn:schemas-microsoft-com:office:office" xmlns:r="http://schemas.openxmlformats.org/officeDocument/2006/relationships" xmlns:m="http://schemas.openxmlformats.org/officeDocument/2006/math" xmlns:v="urn:schemas-microsoft-com:vml" xmlns:wp14="http://schemas.microsoft.com/office/word/2010/wordprocessingDrawing" xmlns:wp="http://schemas.openxmlformats.org/drawingml/2006/wordprocessingDrawing" xmlns:w10="urn:schemas-microsoft-com:office:word" xmlns:w="http://schemas.openxmlformats.org/wordprocessingml/2006/main" xmlns:w14="http://schemas.microsoft.com/office/word/2010/wordml" xmlns:w15="http://schemas.microsoft.com/office/word/2012/wordml" xmlns:w16cex="http://schemas.microsoft.com/office/word/2018/wordml/cex" xmlns:w16cid="http://schemas.microsoft.com/office/word/2016/wordml/cid" xmlns:w16="http://schemas.microsoft.com/office/word/2018/wordml" xmlns:w16sdtdh="http://schemas.microsoft.com/office/word/2020/wordml/sdtdatahash" xmlns:w16se="http://schemas.microsoft.com/office/word/2015/wordml/symex" xmlns:wpg="http://schemas.microsoft.com/office/word/2010/wordprocessingGroup" xmlns:wpi="http://schemas.microsoft.com/office/word/2010/wordprocessingInk" xmlns:wne="http://schemas.microsoft.com/office/word/2006/wordml" xmlns:wps="http://schemas.microsoft.com/office/word/2010/wordprocessingShape" mc:Ignorable="w14 w15 w16se w16cid w16 w16cex w16sdtdh wp14">
+<w:ftr xmlns:wpc="http://schemas.microsoft.com/office/word/2010/wordprocessingCanvas" xmlns:cx="http://schemas.microsoft.com/office/drawing/2014/chartex" xmlns:cx1="http://schemas.microsoft.com/office/drawing/2015/9/8/chartex" xmlns:cx2="http://schemas.microsoft.com/office/drawing/2015/10/21/chartex" xmlns:cx3="http://schemas.microsoft.com/office/drawing/2016/5/9/chartex" xmlns:cx4="http://schemas.microsoft.com/office/drawing/2016/5/10/chartex" xmlns:cx5="http://schemas.microsoft.com/office/drawing/2016/5/11/chartex" xmlns:cx6="http://schemas.microsoft.com/office/drawing/2016/5/12/chartex" xmlns:cx7="http://schemas.microsoft.com/office/drawing/2016/5/13/chartex" xmlns:cx8="http://schemas.microsoft.com/office/drawing/2016/5/14/chartex" xmlns:mc="http://schemas.openxmlformats.org/markup-compatibility/2006" xmlns:aink="http://schemas.microsoft.com/office/drawing/2016/ink" xmlns:am3d="http://schemas.microsoft.com/office/drawing/2017/model3d" xmlns:o="urn:schemas-microsoft-com:office:office" xmlns:oel="http://schemas.microsoft.com/office/2019/extlst" xmlns:r="http://schemas.openxmlformats.org/officeDocument/2006/relationships" xmlns:m="http://schemas.openxmlformats.org/officeDocument/2006/math" xmlns:v="urn:schemas-microsoft-com:vml" xmlns:wp14="http://schemas.microsoft.com/office/word/2010/wordprocessingDrawing" xmlns:wp="http://schemas.openxmlformats.org/drawingml/2006/wordprocessingDrawing" xmlns:w10="urn:schemas-microsoft-com:office:word" xmlns:w="http://schemas.openxmlformats.org/wordprocessingml/2006/main" xmlns:w14="http://schemas.microsoft.com/office/word/2010/wordml" xmlns:w15="http://schemas.microsoft.com/office/word/2012/wordml" xmlns:w16cex="http://schemas.microsoft.com/office/word/2018/wordml/cex" xmlns:w16cid="http://schemas.microsoft.com/office/word/2016/wordml/cid" xmlns:w16="http://schemas.microsoft.com/office/word/2018/wordml" xmlns:w16sdtdh="http://schemas.microsoft.com/office/word/2020/wordml/sdtdatahash" xmlns:w16se="http://schemas.microsoft.com/office/word/2015/wordml/symex" xmlns:wpg="http://schemas.microsoft.com/office/word/2010/wordprocessingGroup" xmlns:wpi="http://schemas.microsoft.com/office/word/2010/wordprocessingInk" xmlns:wne="http://schemas.microsoft.com/office/word/2006/wordml" xmlns:wps="http://schemas.microsoft.com/office/word/2010/wordprocessingShape" mc:Ignorable="w14 w15 w16se w16cid w16 w16cex w16sdtdh wp14">
   <w:tbl>
     <w:tblPr>
       <w:tblW w:w="0" w:type="auto"/>
@@ -3654,7 +3754,7 @@
 </file>
 
 <file path=word/footnotes.xml><?xml version="1.0" encoding="utf-8"?>
-<w:footnotes xmlns:wpc="http://schemas.microsoft.com/office/word/2010/wordprocessingCanvas" xmlns:cx="http://schemas.microsoft.com/office/drawing/2014/chartex" xmlns:cx1="http://schemas.microsoft.com/office/drawing/2015/9/8/chartex" xmlns:cx2="http://schemas.microsoft.com/office/drawing/2015/10/21/chartex" xmlns:cx3="http://schemas.microsoft.com/office/drawing/2016/5/9/chartex" xmlns:cx4="http://schemas.microsoft.com/office/drawing/2016/5/10/chartex" xmlns:cx5="http://schemas.microsoft.com/office/drawing/2016/5/11/chartex" xmlns:cx6="http://schemas.microsoft.com/office/drawing/2016/5/12/chartex" xmlns:cx7="http://schemas.microsoft.com/office/drawing/2016/5/13/chartex" xmlns:cx8="http://schemas.microsoft.com/office/drawing/2016/5/14/chartex" xmlns:mc="http://schemas.openxmlformats.org/markup-compatibility/2006" xmlns:aink="http://schemas.microsoft.com/office/drawing/2016/ink" xmlns:am3d="http://schemas.microsoft.com/office/drawing/2017/model3d" xmlns:o="urn:schemas-microsoft-com:office:office" xmlns:r="http://schemas.openxmlformats.org/officeDocument/2006/relationships" xmlns:m="http://schemas.openxmlformats.org/officeDocument/2006/math" xmlns:v="urn:schemas-microsoft-com:vml" xmlns:wp14="http://schemas.microsoft.com/office/word/2010/wordprocessingDrawing" xmlns:wp="http://schemas.openxmlformats.org/drawingml/2006/wordprocessingDrawing" xmlns:w10="urn:schemas-microsoft-com:office:word" xmlns:w="http://schemas.openxmlformats.org/wordprocessingml/2006/main" xmlns:w14="http://schemas.microsoft.com/office/word/2010/wordml" xmlns:w15="http://schemas.microsoft.com/office/word/2012/wordml" xmlns:w16cex="http://schemas.microsoft.com/office/word/2018/wordml/cex" xmlns:w16cid="http://schemas.microsoft.com/office/word/2016/wordml/cid" xmlns:w16="http://schemas.microsoft.com/office/word/2018/wordml" xmlns:w16sdtdh="http://schemas.microsoft.com/office/word/2020/wordml/sdtdatahash" xmlns:w16se="http://schemas.microsoft.com/office/word/2015/wordml/symex" xmlns:wpg="http://schemas.microsoft.com/office/word/2010/wordprocessingGroup" xmlns:wpi="http://schemas.microsoft.com/office/word/2010/wordprocessingInk" xmlns:wne="http://schemas.microsoft.com/office/word/2006/wordml" xmlns:wps="http://schemas.microsoft.com/office/word/2010/wordprocessingShape" mc:Ignorable="w14 w15 w16se w16cid w16 w16cex w16sdtdh wp14">
+<w:footnotes xmlns:wpc="http://schemas.microsoft.com/office/word/2010/wordprocessingCanvas" xmlns:cx="http://schemas.microsoft.com/office/drawing/2014/chartex" xmlns:cx1="http://schemas.microsoft.com/office/drawing/2015/9/8/chartex" xmlns:cx2="http://schemas.microsoft.com/office/drawing/2015/10/21/chartex" xmlns:cx3="http://schemas.microsoft.com/office/drawing/2016/5/9/chartex" xmlns:cx4="http://schemas.microsoft.com/office/drawing/2016/5/10/chartex" xmlns:cx5="http://schemas.microsoft.com/office/drawing/2016/5/11/chartex" xmlns:cx6="http://schemas.microsoft.com/office/drawing/2016/5/12/chartex" xmlns:cx7="http://schemas.microsoft.com/office/drawing/2016/5/13/chartex" xmlns:cx8="http://schemas.microsoft.com/office/drawing/2016/5/14/chartex" xmlns:mc="http://schemas.openxmlformats.org/markup-compatibility/2006" xmlns:aink="http://schemas.microsoft.com/office/drawing/2016/ink" xmlns:am3d="http://schemas.microsoft.com/office/drawing/2017/model3d" xmlns:o="urn:schemas-microsoft-com:office:office" xmlns:oel="http://schemas.microsoft.com/office/2019/extlst" xmlns:r="http://schemas.openxmlformats.org/officeDocument/2006/relationships" xmlns:m="http://schemas.openxmlformats.org/officeDocument/2006/math" xmlns:v="urn:schemas-microsoft-com:vml" xmlns:wp14="http://schemas.microsoft.com/office/word/2010/wordprocessingDrawing" xmlns:wp="http://schemas.openxmlformats.org/drawingml/2006/wordprocessingDrawing" xmlns:w10="urn:schemas-microsoft-com:office:word" xmlns:w="http://schemas.openxmlformats.org/wordprocessingml/2006/main" xmlns:w14="http://schemas.microsoft.com/office/word/2010/wordml" xmlns:w15="http://schemas.microsoft.com/office/word/2012/wordml" xmlns:w16cex="http://schemas.microsoft.com/office/word/2018/wordml/cex" xmlns:w16cid="http://schemas.microsoft.com/office/word/2016/wordml/cid" xmlns:w16="http://schemas.microsoft.com/office/word/2018/wordml" xmlns:w16sdtdh="http://schemas.microsoft.com/office/word/2020/wordml/sdtdatahash" xmlns:w16se="http://schemas.microsoft.com/office/word/2015/wordml/symex" xmlns:wpg="http://schemas.microsoft.com/office/word/2010/wordprocessingGroup" xmlns:wpi="http://schemas.microsoft.com/office/word/2010/wordprocessingInk" xmlns:wne="http://schemas.microsoft.com/office/word/2006/wordml" xmlns:wps="http://schemas.microsoft.com/office/word/2010/wordprocessingShape" mc:Ignorable="w14 w15 w16se w16cid w16 w16cex w16sdtdh wp14">
   <w:footnote w:type="separator" w:id="-1">
     <w:p>
       <w:pPr>
@@ -3679,7 +3779,7 @@
 </file>
 
 <file path=word/header1.xml><?xml version="1.0" encoding="utf-8"?>
-<w:hdr xmlns:wpc="http://schemas.microsoft.com/office/word/2010/wordprocessingCanvas" xmlns:cx="http://schemas.microsoft.com/office/drawing/2014/chartex" xmlns:cx1="http://schemas.microsoft.com/office/drawing/2015/9/8/chartex" xmlns:cx2="http://schemas.microsoft.com/office/drawing/2015/10/21/chartex" xmlns:cx3="http://schemas.microsoft.com/office/drawing/2016/5/9/chartex" xmlns:cx4="http://schemas.microsoft.com/office/drawing/2016/5/10/chartex" xmlns:cx5="http://schemas.microsoft.com/office/drawing/2016/5/11/chartex" xmlns:cx6="http://schemas.microsoft.com/office/drawing/2016/5/12/chartex" xmlns:cx7="http://schemas.microsoft.com/office/drawing/2016/5/13/chartex" xmlns:cx8="http://schemas.microsoft.com/office/drawing/2016/5/14/chartex" xmlns:mc="http://schemas.openxmlformats.org/markup-compatibility/2006" xmlns:aink="http://schemas.microsoft.com/office/drawing/2016/ink" xmlns:am3d="http://schemas.microsoft.com/office/drawing/2017/model3d" xmlns:o="urn:schemas-microsoft-com:office:office" xmlns:r="http://schemas.openxmlformats.org/officeDocument/2006/relationships" xmlns:m="http://schemas.openxmlformats.org/officeDocument/2006/math" xmlns:v="urn:schemas-microsoft-com:vml" xmlns:wp14="http://schemas.microsoft.com/office/word/2010/wordprocessingDrawing" xmlns:wp="http://schemas.openxmlformats.org/drawingml/2006/wordprocessingDrawing" xmlns:w10="urn:schemas-microsoft-com:office:word" xmlns:w="http://schemas.openxmlformats.org/wordprocessingml/2006/main" xmlns:w14="http://schemas.microsoft.com/office/word/2010/wordml" xmlns:w15="http://schemas.microsoft.com/office/word/2012/wordml" xmlns:w16cex="http://schemas.microsoft.com/office/word/2018/wordml/cex" xmlns:w16cid="http://schemas.microsoft.com/office/word/2016/wordml/cid" xmlns:w16="http://schemas.microsoft.com/office/word/2018/wordml" xmlns:w16sdtdh="http://schemas.microsoft.com/office/word/2020/wordml/sdtdatahash" xmlns:w16se="http://schemas.microsoft.com/office/word/2015/wordml/symex" xmlns:wpg="http://schemas.microsoft.com/office/word/2010/wordprocessingGroup" xmlns:wpi="http://schemas.microsoft.com/office/word/2010/wordprocessingInk" xmlns:wne="http://schemas.microsoft.com/office/word/2006/wordml" xmlns:wps="http://schemas.microsoft.com/office/word/2010/wordprocessingShape" mc:Ignorable="w14 w15 w16se w16cid w16 w16cex w16sdtdh wp14">
+<w:hdr xmlns:wpc="http://schemas.microsoft.com/office/word/2010/wordprocessingCanvas" xmlns:cx="http://schemas.microsoft.com/office/drawing/2014/chartex" xmlns:cx1="http://schemas.microsoft.com/office/drawing/2015/9/8/chartex" xmlns:cx2="http://schemas.microsoft.com/office/drawing/2015/10/21/chartex" xmlns:cx3="http://schemas.microsoft.com/office/drawing/2016/5/9/chartex" xmlns:cx4="http://schemas.microsoft.com/office/drawing/2016/5/10/chartex" xmlns:cx5="http://schemas.microsoft.com/office/drawing/2016/5/11/chartex" xmlns:cx6="http://schemas.microsoft.com/office/drawing/2016/5/12/chartex" xmlns:cx7="http://schemas.microsoft.com/office/drawing/2016/5/13/chartex" xmlns:cx8="http://schemas.microsoft.com/office/drawing/2016/5/14/chartex" xmlns:mc="http://schemas.openxmlformats.org/markup-compatibility/2006" xmlns:aink="http://schemas.microsoft.com/office/drawing/2016/ink" xmlns:am3d="http://schemas.microsoft.com/office/drawing/2017/model3d" xmlns:o="urn:schemas-microsoft-com:office:office" xmlns:oel="http://schemas.microsoft.com/office/2019/extlst" xmlns:r="http://schemas.openxmlformats.org/officeDocument/2006/relationships" xmlns:m="http://schemas.openxmlformats.org/officeDocument/2006/math" xmlns:v="urn:schemas-microsoft-com:vml" xmlns:wp14="http://schemas.microsoft.com/office/word/2010/wordprocessingDrawing" xmlns:wp="http://schemas.openxmlformats.org/drawingml/2006/wordprocessingDrawing" xmlns:w10="urn:schemas-microsoft-com:office:word" xmlns:w="http://schemas.openxmlformats.org/wordprocessingml/2006/main" xmlns:w14="http://schemas.microsoft.com/office/word/2010/wordml" xmlns:w15="http://schemas.microsoft.com/office/word/2012/wordml" xmlns:w16cex="http://schemas.microsoft.com/office/word/2018/wordml/cex" xmlns:w16cid="http://schemas.microsoft.com/office/word/2016/wordml/cid" xmlns:w16="http://schemas.microsoft.com/office/word/2018/wordml" xmlns:w16sdtdh="http://schemas.microsoft.com/office/word/2020/wordml/sdtdatahash" xmlns:w16se="http://schemas.microsoft.com/office/word/2015/wordml/symex" xmlns:wpg="http://schemas.microsoft.com/office/word/2010/wordprocessingGroup" xmlns:wpi="http://schemas.microsoft.com/office/word/2010/wordprocessingInk" xmlns:wne="http://schemas.microsoft.com/office/word/2006/wordml" xmlns:wps="http://schemas.microsoft.com/office/word/2010/wordprocessingShape" mc:Ignorable="w14 w15 w16se w16cid w16 w16cex w16sdtdh wp14">
   <w:tbl>
     <w:tblPr>
       <w:tblW w:w="0" w:type="auto"/>
@@ -3800,7 +3900,7 @@
 </file>
 
 <file path=word/header2.xml><?xml version="1.0" encoding="utf-8"?>
-<w:hdr xmlns:wpc="http://schemas.microsoft.com/office/word/2010/wordprocessingCanvas" xmlns:cx="http://schemas.microsoft.com/office/drawing/2014/chartex" xmlns:cx1="http://schemas.microsoft.com/office/drawing/2015/9/8/chartex" xmlns:cx2="http://schemas.microsoft.com/office/drawing/2015/10/21/chartex" xmlns:cx3="http://schemas.microsoft.com/office/drawing/2016/5/9/chartex" xmlns:cx4="http://schemas.microsoft.com/office/drawing/2016/5/10/chartex" xmlns:cx5="http://schemas.microsoft.com/office/drawing/2016/5/11/chartex" xmlns:cx6="http://schemas.microsoft.com/office/drawing/2016/5/12/chartex" xmlns:cx7="http://schemas.microsoft.com/office/drawing/2016/5/13/chartex" xmlns:cx8="http://schemas.microsoft.com/office/drawing/2016/5/14/chartex" xmlns:mc="http://schemas.openxmlformats.org/markup-compatibility/2006" xmlns:aink="http://schemas.microsoft.com/office/drawing/2016/ink" xmlns:am3d="http://schemas.microsoft.com/office/drawing/2017/model3d" xmlns:o="urn:schemas-microsoft-com:office:office" xmlns:r="http://schemas.openxmlformats.org/officeDocument/2006/relationships" xmlns:m="http://schemas.openxmlformats.org/officeDocument/2006/math" xmlns:v="urn:schemas-microsoft-com:vml" xmlns:wp14="http://schemas.microsoft.com/office/word/2010/wordprocessingDrawing" xmlns:wp="http://schemas.openxmlformats.org/drawingml/2006/wordprocessingDrawing" xmlns:w10="urn:schemas-microsoft-com:office:word" xmlns:w="http://schemas.openxmlformats.org/wordprocessingml/2006/main" xmlns:w14="http://schemas.microsoft.com/office/word/2010/wordml" xmlns:w15="http://schemas.microsoft.com/office/word/2012/wordml" xmlns:w16cex="http://schemas.microsoft.com/office/word/2018/wordml/cex" xmlns:w16cid="http://schemas.microsoft.com/office/word/2016/wordml/cid" xmlns:w16="http://schemas.microsoft.com/office/word/2018/wordml" xmlns:w16sdtdh="http://schemas.microsoft.com/office/word/2020/wordml/sdtdatahash" xmlns:w16se="http://schemas.microsoft.com/office/word/2015/wordml/symex" xmlns:wpg="http://schemas.microsoft.com/office/word/2010/wordprocessingGroup" xmlns:wpi="http://schemas.microsoft.com/office/word/2010/wordprocessingInk" xmlns:wne="http://schemas.microsoft.com/office/word/2006/wordml" xmlns:wps="http://schemas.microsoft.com/office/word/2010/wordprocessingShape" mc:Ignorable="w14 w15 w16se w16cid w16 w16cex w16sdtdh wp14">
+<w:hdr xmlns:wpc="http://schemas.microsoft.com/office/word/2010/wordprocessingCanvas" xmlns:cx="http://schemas.microsoft.com/office/drawing/2014/chartex" xmlns:cx1="http://schemas.microsoft.com/office/drawing/2015/9/8/chartex" xmlns:cx2="http://schemas.microsoft.com/office/drawing/2015/10/21/chartex" xmlns:cx3="http://schemas.microsoft.com/office/drawing/2016/5/9/chartex" xmlns:cx4="http://schemas.microsoft.com/office/drawing/2016/5/10/chartex" xmlns:cx5="http://schemas.microsoft.com/office/drawing/2016/5/11/chartex" xmlns:cx6="http://schemas.microsoft.com/office/drawing/2016/5/12/chartex" xmlns:cx7="http://schemas.microsoft.com/office/drawing/2016/5/13/chartex" xmlns:cx8="http://schemas.microsoft.com/office/drawing/2016/5/14/chartex" xmlns:mc="http://schemas.openxmlformats.org/markup-compatibility/2006" xmlns:aink="http://schemas.microsoft.com/office/drawing/2016/ink" xmlns:am3d="http://schemas.microsoft.com/office/drawing/2017/model3d" xmlns:o="urn:schemas-microsoft-com:office:office" xmlns:oel="http://schemas.microsoft.com/office/2019/extlst" xmlns:r="http://schemas.openxmlformats.org/officeDocument/2006/relationships" xmlns:m="http://schemas.openxmlformats.org/officeDocument/2006/math" xmlns:v="urn:schemas-microsoft-com:vml" xmlns:wp14="http://schemas.microsoft.com/office/word/2010/wordprocessingDrawing" xmlns:wp="http://schemas.openxmlformats.org/drawingml/2006/wordprocessingDrawing" xmlns:w10="urn:schemas-microsoft-com:office:word" xmlns:w="http://schemas.openxmlformats.org/wordprocessingml/2006/main" xmlns:w14="http://schemas.microsoft.com/office/word/2010/wordml" xmlns:w15="http://schemas.microsoft.com/office/word/2012/wordml" xmlns:w16cex="http://schemas.microsoft.com/office/word/2018/wordml/cex" xmlns:w16cid="http://schemas.microsoft.com/office/word/2016/wordml/cid" xmlns:w16="http://schemas.microsoft.com/office/word/2018/wordml" xmlns:w16sdtdh="http://schemas.microsoft.com/office/word/2020/wordml/sdtdatahash" xmlns:w16se="http://schemas.microsoft.com/office/word/2015/wordml/symex" xmlns:wpg="http://schemas.microsoft.com/office/word/2010/wordprocessingGroup" xmlns:wpi="http://schemas.microsoft.com/office/word/2010/wordprocessingInk" xmlns:wne="http://schemas.microsoft.com/office/word/2006/wordml" xmlns:wps="http://schemas.microsoft.com/office/word/2010/wordprocessingShape" mc:Ignorable="w14 w15 w16se w16cid w16 w16cex w16sdtdh wp14">
   <w:tbl>
     <w:tblPr>
       <w:tblW w:w="0" w:type="auto"/>
@@ -3934,7 +4034,7 @@
 </file>
 
 <file path=word/numbering.xml><?xml version="1.0" encoding="utf-8"?>
-<w:numbering xmlns:wpc="http://schemas.microsoft.com/office/word/2010/wordprocessingCanvas" xmlns:cx="http://schemas.microsoft.com/office/drawing/2014/chartex" xmlns:cx1="http://schemas.microsoft.com/office/drawing/2015/9/8/chartex" xmlns:cx2="http://schemas.microsoft.com/office/drawing/2015/10/21/chartex" xmlns:cx3="http://schemas.microsoft.com/office/drawing/2016/5/9/chartex" xmlns:cx4="http://schemas.microsoft.com/office/drawing/2016/5/10/chartex" xmlns:cx5="http://schemas.microsoft.com/office/drawing/2016/5/11/chartex" xmlns:cx6="http://schemas.microsoft.com/office/drawing/2016/5/12/chartex" xmlns:cx7="http://schemas.microsoft.com/office/drawing/2016/5/13/chartex" xmlns:cx8="http://schemas.microsoft.com/office/drawing/2016/5/14/chartex" xmlns:mc="http://schemas.openxmlformats.org/markup-compatibility/2006" xmlns:aink="http://schemas.microsoft.com/office/drawing/2016/ink" xmlns:am3d="http://schemas.microsoft.com/office/drawing/2017/model3d" xmlns:o="urn:schemas-microsoft-com:office:office" xmlns:r="http://schemas.openxmlformats.org/officeDocument/2006/relationships" xmlns:m="http://schemas.openxmlformats.org/officeDocument/2006/math" xmlns:v="urn:schemas-microsoft-com:vml" xmlns:wp14="http://schemas.microsoft.com/office/word/2010/wordprocessingDrawing" xmlns:wp="http://schemas.openxmlformats.org/drawingml/2006/wordprocessingDrawing" xmlns:w10="urn:schemas-microsoft-com:office:word" xmlns:w="http://schemas.openxmlformats.org/wordprocessingml/2006/main" xmlns:w14="http://schemas.microsoft.com/office/word/2010/wordml" xmlns:w15="http://schemas.microsoft.com/office/word/2012/wordml" xmlns:w16cex="http://schemas.microsoft.com/office/word/2018/wordml/cex" xmlns:w16cid="http://schemas.microsoft.com/office/word/2016/wordml/cid" xmlns:w16="http://schemas.microsoft.com/office/word/2018/wordml" xmlns:w16sdtdh="http://schemas.microsoft.com/office/word/2020/wordml/sdtdatahash" xmlns:w16se="http://schemas.microsoft.com/office/word/2015/wordml/symex" xmlns:wpg="http://schemas.microsoft.com/office/word/2010/wordprocessingGroup" xmlns:wpi="http://schemas.microsoft.com/office/word/2010/wordprocessingInk" xmlns:wne="http://schemas.microsoft.com/office/word/2006/wordml" xmlns:wps="http://schemas.microsoft.com/office/word/2010/wordprocessingShape" mc:Ignorable="w14 w15 w16se w16cid w16 w16cex w16sdtdh wp14">
+<w:numbering xmlns:wpc="http://schemas.microsoft.com/office/word/2010/wordprocessingCanvas" xmlns:cx="http://schemas.microsoft.com/office/drawing/2014/chartex" xmlns:cx1="http://schemas.microsoft.com/office/drawing/2015/9/8/chartex" xmlns:cx2="http://schemas.microsoft.com/office/drawing/2015/10/21/chartex" xmlns:cx3="http://schemas.microsoft.com/office/drawing/2016/5/9/chartex" xmlns:cx4="http://schemas.microsoft.com/office/drawing/2016/5/10/chartex" xmlns:cx5="http://schemas.microsoft.com/office/drawing/2016/5/11/chartex" xmlns:cx6="http://schemas.microsoft.com/office/drawing/2016/5/12/chartex" xmlns:cx7="http://schemas.microsoft.com/office/drawing/2016/5/13/chartex" xmlns:cx8="http://schemas.microsoft.com/office/drawing/2016/5/14/chartex" xmlns:mc="http://schemas.openxmlformats.org/markup-compatibility/2006" xmlns:aink="http://schemas.microsoft.com/office/drawing/2016/ink" xmlns:am3d="http://schemas.microsoft.com/office/drawing/2017/model3d" xmlns:o="urn:schemas-microsoft-com:office:office" xmlns:oel="http://schemas.microsoft.com/office/2019/extlst" xmlns:r="http://schemas.openxmlformats.org/officeDocument/2006/relationships" xmlns:m="http://schemas.openxmlformats.org/officeDocument/2006/math" xmlns:v="urn:schemas-microsoft-com:vml" xmlns:wp14="http://schemas.microsoft.com/office/word/2010/wordprocessingDrawing" xmlns:wp="http://schemas.openxmlformats.org/drawingml/2006/wordprocessingDrawing" xmlns:w10="urn:schemas-microsoft-com:office:word" xmlns:w="http://schemas.openxmlformats.org/wordprocessingml/2006/main" xmlns:w14="http://schemas.microsoft.com/office/word/2010/wordml" xmlns:w15="http://schemas.microsoft.com/office/word/2012/wordml" xmlns:w16cex="http://schemas.microsoft.com/office/word/2018/wordml/cex" xmlns:w16cid="http://schemas.microsoft.com/office/word/2016/wordml/cid" xmlns:w16="http://schemas.microsoft.com/office/word/2018/wordml" xmlns:w16sdtdh="http://schemas.microsoft.com/office/word/2020/wordml/sdtdatahash" xmlns:w16se="http://schemas.microsoft.com/office/word/2015/wordml/symex" xmlns:wpg="http://schemas.microsoft.com/office/word/2010/wordprocessingGroup" xmlns:wpi="http://schemas.microsoft.com/office/word/2010/wordprocessingInk" xmlns:wne="http://schemas.microsoft.com/office/word/2006/wordml" xmlns:wps="http://schemas.microsoft.com/office/word/2010/wordprocessingShape" mc:Ignorable="w14 w15 w16se w16cid w16 w16cex w16sdtdh wp14">
   <w:abstractNum w:abstractNumId="0" w15:restartNumberingAfterBreak="0">
     <w:nsid w:val="03352C09"/>
     <w:multiLevelType w:val="hybridMultilevel"/>
@@ -5275,46 +5375,46 @@
       </w:pPr>
     </w:lvl>
   </w:abstractNum>
-  <w:num w:numId="1">
+  <w:num w:numId="1" w16cid:durableId="301228427">
     <w:abstractNumId w:val="6"/>
   </w:num>
-  <w:num w:numId="2">
+  <w:num w:numId="2" w16cid:durableId="301037370">
     <w:abstractNumId w:val="13"/>
   </w:num>
-  <w:num w:numId="3">
+  <w:num w:numId="3" w16cid:durableId="1489395384">
     <w:abstractNumId w:val="11"/>
   </w:num>
-  <w:num w:numId="4">
+  <w:num w:numId="4" w16cid:durableId="290942935">
     <w:abstractNumId w:val="10"/>
   </w:num>
-  <w:num w:numId="5">
+  <w:num w:numId="5" w16cid:durableId="1685864431">
     <w:abstractNumId w:val="9"/>
   </w:num>
-  <w:num w:numId="6">
+  <w:num w:numId="6" w16cid:durableId="1698121688">
     <w:abstractNumId w:val="8"/>
   </w:num>
-  <w:num w:numId="7">
+  <w:num w:numId="7" w16cid:durableId="1794326500">
     <w:abstractNumId w:val="2"/>
   </w:num>
-  <w:num w:numId="8">
+  <w:num w:numId="8" w16cid:durableId="234053974">
     <w:abstractNumId w:val="1"/>
   </w:num>
-  <w:num w:numId="9">
+  <w:num w:numId="9" w16cid:durableId="1542398343">
     <w:abstractNumId w:val="4"/>
   </w:num>
-  <w:num w:numId="10">
+  <w:num w:numId="10" w16cid:durableId="1534537801">
     <w:abstractNumId w:val="12"/>
   </w:num>
-  <w:num w:numId="11">
+  <w:num w:numId="11" w16cid:durableId="19859676">
     <w:abstractNumId w:val="0"/>
   </w:num>
-  <w:num w:numId="12">
+  <w:num w:numId="12" w16cid:durableId="1583905164">
     <w:abstractNumId w:val="5"/>
   </w:num>
-  <w:num w:numId="13">
+  <w:num w:numId="13" w16cid:durableId="230313081">
     <w:abstractNumId w:val="7"/>
   </w:num>
-  <w:num w:numId="14">
+  <w:num w:numId="14" w16cid:durableId="842357264">
     <w:abstractNumId w:val="3"/>
   </w:num>
 </w:numbering>
@@ -5443,6 +5543,7 @@
     <w:lsdException w:name="HTML Sample" w:semiHidden="1" w:unhideWhenUsed="1"/>
     <w:lsdException w:name="HTML Typewriter" w:semiHidden="1" w:unhideWhenUsed="1"/>
     <w:lsdException w:name="HTML Variable" w:semiHidden="1" w:unhideWhenUsed="1"/>
+    <w:lsdException w:name="Normal Table" w:semiHidden="1" w:unhideWhenUsed="1"/>
     <w:lsdException w:name="annotation subject" w:semiHidden="1" w:unhideWhenUsed="1"/>
     <w:lsdException w:name="No List" w:semiHidden="1" w:unhideWhenUsed="1"/>
     <w:lsdException w:name="Outline List 1" w:semiHidden="1" w:unhideWhenUsed="1"/>
@@ -5485,8 +5586,11 @@
     <w:lsdException w:name="Table Contemporary" w:semiHidden="1" w:unhideWhenUsed="1"/>
     <w:lsdException w:name="Table Elegant" w:semiHidden="1" w:unhideWhenUsed="1"/>
     <w:lsdException w:name="Table Professional" w:semiHidden="1" w:unhideWhenUsed="1"/>
+    <w:lsdException w:name="Table Subtle 1" w:semiHidden="1" w:unhideWhenUsed="1"/>
     <w:lsdException w:name="Table Subtle 2" w:semiHidden="1" w:unhideWhenUsed="1"/>
     <w:lsdException w:name="Table Web 1" w:semiHidden="1" w:unhideWhenUsed="1"/>
+    <w:lsdException w:name="Table Web 2" w:semiHidden="1" w:unhideWhenUsed="1"/>
+    <w:lsdException w:name="Table Web 3" w:semiHidden="1" w:unhideWhenUsed="1"/>
     <w:lsdException w:name="Balloon Text" w:semiHidden="1" w:unhideWhenUsed="1"/>
     <w:lsdException w:name="Table Grid" w:uiPriority="39"/>
     <w:lsdException w:name="Table Theme" w:semiHidden="1" w:unhideWhenUsed="1"/>
@@ -6247,10 +6351,21 @@
 </file>
 
 <file path=customXml/item1.xml><?xml version="1.0" encoding="utf-8"?>
-<b:Sources xmlns:b="http://schemas.openxmlformats.org/officeDocument/2006/bibliography" xmlns="http://schemas.openxmlformats.org/officeDocument/2006/bibliography" SelectedStyle="\APASixthEditionOfficeOnline.xsl" StyleName="APA" Version="6"/>
+<p:properties xmlns:p="http://schemas.microsoft.com/office/2006/metadata/properties" xmlns:xsi="http://www.w3.org/2001/XMLSchema-instance" xmlns:pc="http://schemas.microsoft.com/office/infopath/2007/PartnerControls">
+  <documentManagement/>
+</p:properties>
 </file>
 
 <file path=customXml/item2.xml><?xml version="1.0" encoding="utf-8"?>
+<?mso-contentType ?>
+<FormTemplates xmlns="http://schemas.microsoft.com/sharepoint/v3/contenttype/forms">
+  <Display>DocumentLibraryForm</Display>
+  <Edit>DocumentLibraryForm</Edit>
+  <New>DocumentLibraryForm</New>
+</FormTemplates>
+</file>
+
+<file path=customXml/item3.xml><?xml version="1.0" encoding="utf-8"?>
 <ct:contentTypeSchema xmlns:ct="http://schemas.microsoft.com/office/2006/metadata/contentType" xmlns:ma="http://schemas.microsoft.com/office/2006/metadata/properties/metaAttributes" ct:_="" ma:_="" ma:contentTypeName="Document" ma:contentTypeID="0x0101004471259A92B63F4A9CBA7A68C0211989" ma:contentTypeVersion="2" ma:contentTypeDescription="Create a new document." ma:contentTypeScope="" ma:versionID="330731539cf7eece4ebe4434f419d7d5">
   <xsd:schema xmlns:xsd="http://www.w3.org/2001/XMLSchema" xmlns:xs="http://www.w3.org/2001/XMLSchema" xmlns:p="http://schemas.microsoft.com/office/2006/metadata/properties" xmlns:ns3="a91dc498-d4b0-471b-840a-69dea8b1269f" targetNamespace="http://schemas.microsoft.com/office/2006/metadata/properties" ma:root="true" ma:fieldsID="e7fa96df5720a06f637c6a63d18e8406" ns3:_="">
     <xsd:import namespace="a91dc498-d4b0-471b-840a-69dea8b1269f"/>
@@ -6382,30 +6497,28 @@
 </ct:contentTypeSchema>
 </file>
 
-<file path=customXml/item3.xml><?xml version="1.0" encoding="utf-8"?>
-<?mso-contentType ?>
-<FormTemplates xmlns="http://schemas.microsoft.com/sharepoint/v3/contenttype/forms">
-  <Display>DocumentLibraryForm</Display>
-  <Edit>DocumentLibraryForm</Edit>
-  <New>DocumentLibraryForm</New>
-</FormTemplates>
-</file>
-
 <file path=customXml/item4.xml><?xml version="1.0" encoding="utf-8"?>
-<p:properties xmlns:p="http://schemas.microsoft.com/office/2006/metadata/properties" xmlns:xsi="http://www.w3.org/2001/XMLSchema-instance" xmlns:pc="http://schemas.microsoft.com/office/infopath/2007/PartnerControls">
-  <documentManagement/>
-</p:properties>
+<b:Sources xmlns:b="http://schemas.openxmlformats.org/officeDocument/2006/bibliography" xmlns="http://schemas.openxmlformats.org/officeDocument/2006/bibliography" SelectedStyle="\APASixthEditionOfficeOnline.xsl" StyleName="APA" Version="6"/>
 </file>
 
 <file path=customXml/itemProps1.xml><?xml version="1.0" encoding="utf-8"?>
-<ds:datastoreItem xmlns:ds="http://schemas.openxmlformats.org/officeDocument/2006/customXml" ds:itemID="{EC3ABE79-56B7-4A21-B31F-8129D4A517CA}">
+<ds:datastoreItem xmlns:ds="http://schemas.openxmlformats.org/officeDocument/2006/customXml" ds:itemID="{A26D507F-8455-43F9-B1F9-D9EEACC51E42}">
   <ds:schemaRefs>
-    <ds:schemaRef ds:uri="http://schemas.openxmlformats.org/officeDocument/2006/bibliography"/>
+    <ds:schemaRef ds:uri="http://schemas.microsoft.com/office/2006/metadata/properties"/>
+    <ds:schemaRef ds:uri="http://schemas.microsoft.com/office/infopath/2007/PartnerControls"/>
   </ds:schemaRefs>
 </ds:datastoreItem>
 </file>
 
 <file path=customXml/itemProps2.xml><?xml version="1.0" encoding="utf-8"?>
+<ds:datastoreItem xmlns:ds="http://schemas.openxmlformats.org/officeDocument/2006/customXml" ds:itemID="{6A760C84-8E83-43F7-BD1B-52A13960CFE0}">
+  <ds:schemaRefs>
+    <ds:schemaRef ds:uri="http://schemas.microsoft.com/sharepoint/v3/contenttype/forms"/>
+  </ds:schemaRefs>
+</ds:datastoreItem>
+</file>
+
+<file path=customXml/itemProps3.xml><?xml version="1.0" encoding="utf-8"?>
 <ds:datastoreItem xmlns:ds="http://schemas.openxmlformats.org/officeDocument/2006/customXml" ds:itemID="{92DEE533-94C2-4346-B10A-41ECB740C1FD}">
   <ds:schemaRefs>
     <ds:schemaRef ds:uri="http://schemas.microsoft.com/office/2006/metadata/contentType"/>
@@ -6423,26 +6536,10 @@
 </ds:datastoreItem>
 </file>
 
-<file path=customXml/itemProps3.xml><?xml version="1.0" encoding="utf-8"?>
-<ds:datastoreItem xmlns:ds="http://schemas.openxmlformats.org/officeDocument/2006/customXml" ds:itemID="{6A760C84-8E83-43F7-BD1B-52A13960CFE0}">
+<file path=customXml/itemProps4.xml><?xml version="1.0" encoding="utf-8"?>
+<ds:datastoreItem xmlns:ds="http://schemas.openxmlformats.org/officeDocument/2006/customXml" ds:itemID="{EC3ABE79-56B7-4A21-B31F-8129D4A517CA}">
   <ds:schemaRefs>
-    <ds:schemaRef ds:uri="http://schemas.microsoft.com/sharepoint/v3/contenttype/forms"/>
-  </ds:schemaRefs>
-</ds:datastoreItem>
-</file>
-
-<file path=customXml/itemProps4.xml><?xml version="1.0" encoding="utf-8"?>
-<ds:datastoreItem xmlns:ds="http://schemas.openxmlformats.org/officeDocument/2006/customXml" ds:itemID="{A26D507F-8455-43F9-B1F9-D9EEACC51E42}">
-  <ds:schemaRefs>
-    <ds:schemaRef ds:uri="http://schemas.openxmlformats.org/package/2006/metadata/core-properties"/>
-    <ds:schemaRef ds:uri="http://purl.org/dc/terms/"/>
-    <ds:schemaRef ds:uri="http://purl.org/dc/dcmitype/"/>
-    <ds:schemaRef ds:uri="http://schemas.microsoft.com/office/2006/metadata/properties"/>
-    <ds:schemaRef ds:uri="a91dc498-d4b0-471b-840a-69dea8b1269f"/>
-    <ds:schemaRef ds:uri="http://purl.org/dc/elements/1.1/"/>
-    <ds:schemaRef ds:uri="http://www.w3.org/XML/1998/namespace"/>
-    <ds:schemaRef ds:uri="http://schemas.microsoft.com/office/2006/documentManagement/types"/>
-    <ds:schemaRef ds:uri="http://schemas.microsoft.com/office/infopath/2007/PartnerControls"/>
+    <ds:schemaRef ds:uri="http://schemas.openxmlformats.org/officeDocument/2006/bibliography"/>
   </ds:schemaRefs>
 </ds:datastoreItem>
 </file>
</xml_diff>